<commit_message>
Change printer detail page to derectly display detail from pdf
</commit_message>
<xml_diff>
--- a/images/products-detail/Inkjet Printers/Eco-Solvent Inkjet Printers/with I1600 Printhead/AM1601i16 1.6meter Inkjet printer with 1 i1600 Printhead/AM1601i16 1.6meter Inkjet printer with 1 i1600 Printhead (the economic version).docx
+++ b/images/products-detail/Inkjet Printers/Eco-Solvent Inkjet Printers/with I1600 Printhead/AM1601i16 1.6meter Inkjet printer with 1 i1600 Printhead/AM1601i16 1.6meter Inkjet printer with 1 i1600 Printhead (the economic version).docx
@@ -41,6 +41,12 @@
       </w:r>
     </w:p>
     <w:p>
+      <w:pPr>
+        <w:rPr>
+          <w:b/>
+          <w:bCs/>
+        </w:rPr>
+      </w:pPr>
       <w:r>
         <w:rPr>
           <w:b/>
@@ -50,6 +56,64 @@
       </w:r>
     </w:p>
     <w:p>
+      <w:pPr>
+        <w:pStyle w:val="NormalWeb"/>
+      </w:pPr>
+      <w:r>
+        <w:rPr>
+          <w:noProof/>
+        </w:rPr>
+        <w:drawing>
+          <wp:inline distT="0" distB="0" distL="0" distR="0" wp14:anchorId="21019B14" wp14:editId="246E692A">
+            <wp:extent cx="5943600" cy="3185160"/>
+            <wp:effectExtent l="0" t="0" r="0" b="0"/>
+            <wp:docPr id="2057667474" name="Picture 1"/>
+            <wp:cNvGraphicFramePr>
+              <a:graphicFrameLocks xmlns:a="http://schemas.openxmlformats.org/drawingml/2006/main" noChangeAspect="1"/>
+            </wp:cNvGraphicFramePr>
+            <a:graphic xmlns:a="http://schemas.openxmlformats.org/drawingml/2006/main">
+              <a:graphicData uri="http://schemas.openxmlformats.org/drawingml/2006/picture">
+                <pic:pic xmlns:pic="http://schemas.openxmlformats.org/drawingml/2006/picture">
+                  <pic:nvPicPr>
+                    <pic:cNvPr id="0" name="Picture 1"/>
+                    <pic:cNvPicPr>
+                      <a:picLocks noChangeAspect="1" noChangeArrowheads="1"/>
+                    </pic:cNvPicPr>
+                  </pic:nvPicPr>
+                  <pic:blipFill>
+                    <a:blip r:embed="rId5">
+                      <a:extLst>
+                        <a:ext uri="{28A0092B-C50C-407E-A947-70E740481C1C}">
+                          <a14:useLocalDpi xmlns:a14="http://schemas.microsoft.com/office/drawing/2010/main" val="0"/>
+                        </a:ext>
+                      </a:extLst>
+                    </a:blip>
+                    <a:srcRect/>
+                    <a:stretch>
+                      <a:fillRect/>
+                    </a:stretch>
+                  </pic:blipFill>
+                  <pic:spPr bwMode="auto">
+                    <a:xfrm>
+                      <a:off x="0" y="0"/>
+                      <a:ext cx="5943600" cy="3185160"/>
+                    </a:xfrm>
+                    <a:prstGeom prst="rect">
+                      <a:avLst/>
+                    </a:prstGeom>
+                    <a:noFill/>
+                    <a:ln>
+                      <a:noFill/>
+                    </a:ln>
+                  </pic:spPr>
+                </pic:pic>
+              </a:graphicData>
+            </a:graphic>
+          </wp:inline>
+        </w:drawing>
+      </w:r>
+    </w:p>
+    <w:p>
       <w:r>
         <w:t>Model Name:AM1601i16</w:t>
       </w:r>
@@ -98,31 +162,99 @@
     </w:p>
     <w:p>
       <w:r>
-        <w:t>Printing Media: PP Paper, Photo Paper, Vinyl, Transfer Paper,Blue back paper etc</w:t>
-      </w:r>
-    </w:p>
-    <w:p>
-      <w:r>
-        <w:t>Color : CMYK</w:t>
-      </w:r>
-    </w:p>
-    <w:p>
-      <w:r>
-        <w:t>Ink :Eco-Solvent ink,Sublimation Ink(or other water based ink)</w:t>
-      </w:r>
-    </w:p>
-    <w:p>
-      <w:r>
-        <w:t>Ink Capacity : 1 Liter per Color</w:t>
-      </w:r>
-    </w:p>
-    <w:p>
-      <w:r>
-        <w:t>Port of Connection to Computer : USB/NET</w:t>
-      </w:r>
-    </w:p>
-    <w:p>
-      <w:r>
+        <w:t xml:space="preserve">Printing Media: PP Paper, Photo Paper, Vinyl, Transfer </w:t>
+      </w:r>
+      <w:proofErr w:type="spellStart"/>
+      <w:proofErr w:type="gramStart"/>
+      <w:r>
+        <w:t>Paper,Blue</w:t>
+      </w:r>
+      <w:proofErr w:type="spellEnd"/>
+      <w:proofErr w:type="gramEnd"/>
+      <w:r>
+        <w:t xml:space="preserve"> back paper </w:t>
+      </w:r>
+      <w:proofErr w:type="spellStart"/>
+      <w:r>
+        <w:t>etc</w:t>
+      </w:r>
+      <w:proofErr w:type="spellEnd"/>
+    </w:p>
+    <w:p>
+      <w:proofErr w:type="gramStart"/>
+      <w:r>
+        <w:t>Color :</w:t>
+      </w:r>
+      <w:proofErr w:type="gramEnd"/>
+      <w:r>
+        <w:t xml:space="preserve"> CMYK</w:t>
+      </w:r>
+    </w:p>
+    <w:p>
+      <w:proofErr w:type="gramStart"/>
+      <w:r>
+        <w:t>Ink :Eco</w:t>
+      </w:r>
+      <w:proofErr w:type="gramEnd"/>
+      <w:r>
+        <w:t xml:space="preserve">-Solvent </w:t>
+      </w:r>
+      <w:proofErr w:type="spellStart"/>
+      <w:proofErr w:type="gramStart"/>
+      <w:r>
+        <w:t>ink,Sublimation</w:t>
+      </w:r>
+      <w:proofErr w:type="spellEnd"/>
+      <w:proofErr w:type="gramEnd"/>
+      <w:r>
+        <w:t xml:space="preserve"> </w:t>
+      </w:r>
+      <w:proofErr w:type="gramStart"/>
+      <w:r>
+        <w:t>Ink(</w:t>
+      </w:r>
+      <w:proofErr w:type="gramEnd"/>
+      <w:r>
+        <w:t xml:space="preserve">or other </w:t>
+      </w:r>
+      <w:proofErr w:type="gramStart"/>
+      <w:r>
+        <w:t>water based</w:t>
+      </w:r>
+      <w:proofErr w:type="gramEnd"/>
+      <w:r>
+        <w:t xml:space="preserve"> ink)</w:t>
+      </w:r>
+    </w:p>
+    <w:p>
+      <w:r>
+        <w:t xml:space="preserve">Ink </w:t>
+      </w:r>
+      <w:proofErr w:type="gramStart"/>
+      <w:r>
+        <w:t>Capacity :</w:t>
+      </w:r>
+      <w:proofErr w:type="gramEnd"/>
+      <w:r>
+        <w:t xml:space="preserve"> 1 Liter per Color</w:t>
+      </w:r>
+    </w:p>
+    <w:p>
+      <w:r>
+        <w:t xml:space="preserve">Port of Connection to </w:t>
+      </w:r>
+      <w:proofErr w:type="gramStart"/>
+      <w:r>
+        <w:t>Computer :</w:t>
+      </w:r>
+      <w:proofErr w:type="gramEnd"/>
+      <w:r>
+        <w:t xml:space="preserve"> USB/NET</w:t>
+      </w:r>
+    </w:p>
+    <w:p>
+      <w:r>
+        <w:lastRenderedPageBreak/>
         <w:t>Print head to Media distance: 2mm to 3 mm</w:t>
       </w:r>
     </w:p>
@@ -143,8 +275,13 @@
     </w:p>
     <w:p>
       <w:r>
-        <w:t>Printing System: Sengyang</w:t>
-      </w:r>
+        <w:t xml:space="preserve">Printing System: </w:t>
+      </w:r>
+      <w:proofErr w:type="spellStart"/>
+      <w:r>
+        <w:t>Sengyang</w:t>
+      </w:r>
+      <w:proofErr w:type="spellEnd"/>
     </w:p>
     <w:p>
       <w:r>
@@ -153,13 +290,34 @@
     </w:p>
     <w:p>
       <w:r>
-        <w:t>Rip Software : Maintop, RIIN, Photoprint</w:t>
-      </w:r>
-    </w:p>
-    <w:p>
-      <w:r>
-        <w:t>Photo format: JPG,TIFF,BMP,PDF</w:t>
-      </w:r>
+        <w:t xml:space="preserve">Rip </w:t>
+      </w:r>
+      <w:proofErr w:type="gramStart"/>
+      <w:r>
+        <w:t>Software :</w:t>
+      </w:r>
+      <w:proofErr w:type="gramEnd"/>
+      <w:r>
+        <w:t xml:space="preserve"> Maintop, RIIN, Photoprint</w:t>
+      </w:r>
+    </w:p>
+    <w:p>
+      <w:r>
+        <w:t xml:space="preserve">Photo format: </w:t>
+      </w:r>
+      <w:proofErr w:type="gramStart"/>
+      <w:r>
+        <w:t>JPG,TIFF</w:t>
+      </w:r>
+      <w:proofErr w:type="gramEnd"/>
+      <w:r>
+        <w:t>,</w:t>
+      </w:r>
+      <w:proofErr w:type="gramStart"/>
+      <w:r>
+        <w:t>BMP,PDF</w:t>
+      </w:r>
+      <w:proofErr w:type="gramEnd"/>
     </w:p>
     <w:p>
       <w:r>
@@ -178,54 +336,67 @@
     </w:p>
     <w:p>
       <w:r>
+        <w:t>Power demand: 50/60HZ 220V AC</w:t>
+      </w:r>
+    </w:p>
+    <w:p>
+      <w:r>
+        <w:t>Working Temperature: 20-25 CESUS</w:t>
+      </w:r>
+    </w:p>
+    <w:p>
+      <w:r>
+        <w:t>Working Humidity: 40-70%</w:t>
+      </w:r>
+    </w:p>
+    <w:p>
+      <w:r>
+        <w:t>Machine Size: L2,680mm X W750mm X H1250mm</w:t>
+      </w:r>
+    </w:p>
+    <w:p>
+      <w:r>
+        <w:t>Net Weight:200 KGS</w:t>
+      </w:r>
+    </w:p>
+    <w:p>
+      <w:r>
+        <w:t>Packing Size: L2,600mm X W600mm X H400mm</w:t>
+      </w:r>
+    </w:p>
+    <w:p>
+      <w:r>
+        <w:t>Gross Weight: 240 KGS</w:t>
+      </w:r>
+    </w:p>
+    <w:p>
+      <w:r>
+        <w:t xml:space="preserve">(The real machine might be a little different to the printer showed in this </w:t>
+      </w:r>
+      <w:proofErr w:type="spellStart"/>
+      <w:proofErr w:type="gramStart"/>
+      <w:r>
+        <w:t>catalog,especially</w:t>
+      </w:r>
+      <w:proofErr w:type="spellEnd"/>
+      <w:proofErr w:type="gramEnd"/>
+      <w:r>
+        <w:t xml:space="preserve"> some detail might be different)</w:t>
+      </w:r>
+    </w:p>
+    <w:p/>
+    <w:p>
+      <w:bookmarkStart w:id="0" w:name="_Hlk200190064"/>
+      <w:r>
+        <w:t>Ink supply system</w:t>
+      </w:r>
+    </w:p>
+    <w:p>
+      <w:r>
+        <w:rPr>
+          <w:noProof/>
+        </w:rPr>
         <w:lastRenderedPageBreak/>
-        <w:t>Power demand: 50/60HZ 220V AC</w:t>
-      </w:r>
-    </w:p>
-    <w:p>
-      <w:r>
-        <w:t>Working Temperature: 20-25 CESUS</w:t>
-      </w:r>
-    </w:p>
-    <w:p>
-      <w:r>
-        <w:t>Working Humidity: 40-70%</w:t>
-      </w:r>
-    </w:p>
-    <w:p>
-      <w:r>
-        <w:t>Machine Size: L2,680mm X W750mm X H1250mm</w:t>
-      </w:r>
-    </w:p>
-    <w:p>
-      <w:r>
-        <w:t>Net Weight:200 KGS</w:t>
-      </w:r>
-    </w:p>
-    <w:p>
-      <w:r>
-        <w:t>Packing Size: L2,600mm X W600mm X H400mm</w:t>
-      </w:r>
-    </w:p>
-    <w:p>
-      <w:r>
-        <w:t>Gross Weight: 240 KGS</w:t>
-      </w:r>
-    </w:p>
-    <w:p>
-      <w:r>
-        <w:t>(The real machine might be a little different to the printer showed in this catalog,especially some detail might be different)</w:t>
-      </w:r>
-    </w:p>
-    <w:p/>
-    <w:p/>
-    <w:p>
-      <w:r>
-        <w:t>Ink supply system</w:t>
-      </w:r>
-    </w:p>
-    <w:p>
-      <w:r>
         <w:drawing>
           <wp:inline distT="0" distB="0" distL="0" distR="0" wp14:anchorId="0C32F1C1" wp14:editId="4CA1CCEC">
             <wp:extent cx="5943600" cy="2818765"/>
@@ -244,7 +415,7 @@
                     </pic:cNvPicPr>
                   </pic:nvPicPr>
                   <pic:blipFill>
-                    <a:blip r:embed="rId5">
+                    <a:blip r:embed="rId6">
                       <a:extLst>
                         <a:ext uri="{28A0092B-C50C-407E-A947-70E740481C1C}">
                           <a14:useLocalDpi xmlns:a14="http://schemas.microsoft.com/office/drawing/2010/main" val="0"/>
@@ -279,12 +450,22 @@
     <w:p/>
     <w:p>
       <w:r>
-        <w:t>Print head Maintenance Station(Print Head cleaning station)</w:t>
-      </w:r>
-    </w:p>
-    <w:p>
-      <w:r>
-        <w:lastRenderedPageBreak/>
+        <w:t xml:space="preserve">Print head Maintenance </w:t>
+      </w:r>
+      <w:proofErr w:type="gramStart"/>
+      <w:r>
+        <w:t>Station(</w:t>
+      </w:r>
+      <w:proofErr w:type="gramEnd"/>
+      <w:r>
+        <w:t>Print Head cleaning station)</w:t>
+      </w:r>
+    </w:p>
+    <w:p>
+      <w:r>
+        <w:rPr>
+          <w:noProof/>
+        </w:rPr>
         <w:drawing>
           <wp:inline distT="0" distB="0" distL="0" distR="0" wp14:anchorId="19713E80" wp14:editId="6CF773A2">
             <wp:extent cx="5943600" cy="2844800"/>
@@ -303,7 +484,7 @@
                     </pic:cNvPicPr>
                   </pic:nvPicPr>
                   <pic:blipFill>
-                    <a:blip r:embed="rId6">
+                    <a:blip r:embed="rId7">
                       <a:extLst>
                         <a:ext uri="{28A0092B-C50C-407E-A947-70E740481C1C}">
                           <a14:useLocalDpi xmlns:a14="http://schemas.microsoft.com/office/drawing/2010/main" val="0"/>
@@ -341,8 +522,13 @@
       </w:r>
     </w:p>
     <w:p/>
-    <w:p>
-      <w:r>
+    <w:bookmarkEnd w:id="0"/>
+    <w:p>
+      <w:r>
+        <w:rPr>
+          <w:noProof/>
+        </w:rPr>
+        <w:lastRenderedPageBreak/>
         <w:drawing>
           <wp:inline distT="0" distB="0" distL="0" distR="0" wp14:anchorId="28776F9F" wp14:editId="08FB4016">
             <wp:extent cx="5943600" cy="2863215"/>
@@ -361,7 +547,7 @@
                     </pic:cNvPicPr>
                   </pic:nvPicPr>
                   <pic:blipFill>
-                    <a:blip r:embed="rId7">
+                    <a:blip r:embed="rId8">
                       <a:extLst>
                         <a:ext uri="{28A0092B-C50C-407E-A947-70E740481C1C}">
                           <a14:useLocalDpi xmlns:a14="http://schemas.microsoft.com/office/drawing/2010/main" val="0"/>
@@ -1163,6 +1349,7 @@
   <w:style w:type="character" w:default="1" w:styleId="DefaultParagraphFont">
     <w:name w:val="Default Paragraph Font"/>
     <w:uiPriority w:val="1"/>
+    <w:semiHidden/>
     <w:unhideWhenUsed/>
   </w:style>
   <w:style w:type="table" w:default="1" w:styleId="TableNormal">
@@ -1474,6 +1661,21 @@
       <w:smallCaps/>
       <w:color w:val="2F5496" w:themeColor="accent1" w:themeShade="BF"/>
       <w:spacing w:val="5"/>
+    </w:rPr>
+  </w:style>
+  <w:style w:type="paragraph" w:styleId="NormalWeb">
+    <w:name w:val="Normal (Web)"/>
+    <w:basedOn w:val="Normal"/>
+    <w:uiPriority w:val="99"/>
+    <w:unhideWhenUsed/>
+    <w:rsid w:val="00582838"/>
+    <w:pPr>
+      <w:spacing w:before="100" w:beforeAutospacing="1" w:after="100" w:afterAutospacing="1" w:line="240" w:lineRule="auto"/>
+    </w:pPr>
+    <w:rPr>
+      <w:rFonts w:ascii="Times New Roman" w:eastAsia="Times New Roman" w:hAnsi="Times New Roman" w:cs="Times New Roman"/>
+      <w:kern w:val="0"/>
+      <w14:ligatures w14:val="none"/>
     </w:rPr>
   </w:style>
 </w:styles>

</xml_diff>